<commit_message>
modifiche scelta del settings utente
</commit_message>
<xml_diff>
--- a/Progetto RTOS.docx
+++ b/Progetto RTOS.docx
@@ -246,19 +246,6 @@
       <w:r>
         <w:rPr/>
       </w:r>
-      <w:r>
-        <w:br w:type="page"/>
-      </w:r>
-    </w:p>
-    <w:p>
-      <w:pPr>
-        <w:pStyle w:val="Titolo1"/>
-        <w:rPr/>
-      </w:pPr>
-      <w:r>
-        <w:rPr/>
-        <w:t>Struttura del codice ed organizzazione della memoria condivisa:</w:t>
-      </w:r>
     </w:p>
     <w:p>
       <w:pPr>
@@ -267,21 +254,29 @@
       </w:pPr>
       <w:r>
         <w:rPr/>
+        <w:t>Una volta premuto il tasto conferma, verrà visualizzato un’altro frame:</w:t>
       </w:r>
     </w:p>
     <w:p>
       <w:pPr>
         <w:pStyle w:val="Normal"/>
-        <w:jc w:val="center"/>
         <w:rPr/>
       </w:pPr>
       <w:r>
         <w:rPr/>
         <w:drawing>
-          <wp:inline distT="0" distB="0" distL="0" distR="0">
-            <wp:extent cx="5400675" cy="3133725"/>
+          <wp:anchor behindDoc="0" distT="0" distB="0" distL="0" distR="0" simplePos="0" locked="0" layoutInCell="1" allowOverlap="1" relativeHeight="4">
+            <wp:simplePos x="0" y="0"/>
+            <wp:positionH relativeFrom="column">
+              <wp:align>center</wp:align>
+            </wp:positionH>
+            <wp:positionV relativeFrom="paragraph">
+              <wp:posOffset>-39370</wp:posOffset>
+            </wp:positionV>
+            <wp:extent cx="3228340" cy="3117850"/>
             <wp:effectExtent l="0" t="0" r="0" b="0"/>
-            <wp:docPr id="2" name="Immagine 2" descr=""/>
+            <wp:wrapSquare wrapText="largest"/>
+            <wp:docPr id="2" name="Immagine3" descr=""/>
             <wp:cNvGraphicFramePr>
               <a:graphicFrameLocks xmlns:a="http://schemas.openxmlformats.org/drawingml/2006/main" noChangeAspect="1"/>
             </wp:cNvGraphicFramePr>
@@ -289,14 +284,214 @@
               <a:graphicData uri="http://schemas.openxmlformats.org/drawingml/2006/picture">
                 <pic:pic xmlns:pic="http://schemas.openxmlformats.org/drawingml/2006/picture">
                   <pic:nvPicPr>
-                    <pic:cNvPr id="2" name="Immagine 2" descr=""/>
+                    <pic:cNvPr id="2" name="Immagine3" descr=""/>
                     <pic:cNvPicPr>
                       <a:picLocks noChangeAspect="1" noChangeArrowheads="1"/>
                     </pic:cNvPicPr>
                   </pic:nvPicPr>
                   <pic:blipFill>
                     <a:blip r:embed="rId3"/>
-                    <a:srcRect l="13541" t="0" r="33082" b="31176"/>
+                    <a:srcRect l="21446" t="17545" r="37938" b="8978"/>
+                    <a:stretch>
+                      <a:fillRect/>
+                    </a:stretch>
+                  </pic:blipFill>
+                  <pic:spPr bwMode="auto">
+                    <a:xfrm>
+                      <a:off x="0" y="0"/>
+                      <a:ext cx="3228340" cy="3117850"/>
+                    </a:xfrm>
+                    <a:prstGeom prst="rect">
+                      <a:avLst/>
+                    </a:prstGeom>
+                  </pic:spPr>
+                </pic:pic>
+              </a:graphicData>
+            </a:graphic>
+          </wp:anchor>
+        </w:drawing>
+      </w:r>
+    </w:p>
+    <w:p>
+      <w:pPr>
+        <w:pStyle w:val="Normal"/>
+        <w:rPr/>
+      </w:pPr>
+      <w:r>
+        <w:rPr/>
+      </w:r>
+    </w:p>
+    <w:p>
+      <w:pPr>
+        <w:pStyle w:val="Normal"/>
+        <w:rPr/>
+      </w:pPr>
+      <w:r>
+        <w:rPr/>
+      </w:r>
+    </w:p>
+    <w:p>
+      <w:pPr>
+        <w:pStyle w:val="Normal"/>
+        <w:rPr/>
+      </w:pPr>
+      <w:r>
+        <w:rPr/>
+      </w:r>
+    </w:p>
+    <w:p>
+      <w:pPr>
+        <w:pStyle w:val="Normal"/>
+        <w:rPr/>
+      </w:pPr>
+      <w:r>
+        <w:rPr/>
+      </w:r>
+    </w:p>
+    <w:p>
+      <w:pPr>
+        <w:pStyle w:val="Normal"/>
+        <w:rPr/>
+      </w:pPr>
+      <w:r>
+        <w:rPr/>
+      </w:r>
+    </w:p>
+    <w:p>
+      <w:pPr>
+        <w:pStyle w:val="Normal"/>
+        <w:rPr/>
+      </w:pPr>
+      <w:r>
+        <w:rPr/>
+      </w:r>
+    </w:p>
+    <w:p>
+      <w:pPr>
+        <w:pStyle w:val="Normal"/>
+        <w:rPr/>
+      </w:pPr>
+      <w:r>
+        <w:rPr/>
+      </w:r>
+    </w:p>
+    <w:p>
+      <w:pPr>
+        <w:pStyle w:val="Normal"/>
+        <w:rPr/>
+      </w:pPr>
+      <w:r>
+        <w:rPr/>
+      </w:r>
+    </w:p>
+    <w:p>
+      <w:pPr>
+        <w:pStyle w:val="Normal"/>
+        <w:rPr/>
+      </w:pPr>
+      <w:r>
+        <w:rPr/>
+      </w:r>
+    </w:p>
+    <w:p>
+      <w:pPr>
+        <w:pStyle w:val="Normal"/>
+        <w:rPr/>
+      </w:pPr>
+      <w:r>
+        <w:rPr/>
+      </w:r>
+    </w:p>
+    <w:p>
+      <w:pPr>
+        <w:pStyle w:val="Normal"/>
+        <w:rPr/>
+      </w:pPr>
+      <w:r>
+        <w:rPr/>
+        <w:t>questo frame permette all’utente di impostare dei parametri a piacere.</w:t>
+      </w:r>
+    </w:p>
+    <w:p>
+      <w:pPr>
+        <w:pStyle w:val="Normal"/>
+        <w:rPr/>
+      </w:pPr>
+      <w:r>
+        <w:rPr/>
+        <w:t>È un’unico frame per tutti quanti i thread, poiché per avere una struttura più dinamica, utilizziamo le API messe a disposizione da openCV per mandare a video il fotogramma “ritoccato”.</w:t>
+      </w:r>
+    </w:p>
+    <w:p>
+      <w:pPr>
+        <w:pStyle w:val="Normal"/>
+        <w:rPr/>
+      </w:pPr>
+      <w:r>
+        <w:rPr/>
+        <w:t>Così facendo la gestione dello “scaling” risulta più semplice ed immediata.</w:t>
+      </w:r>
+    </w:p>
+    <w:p>
+      <w:pPr>
+        <w:pStyle w:val="Normal"/>
+        <w:rPr/>
+      </w:pPr>
+      <w:r>
+        <w:rPr/>
+        <w:t>È previsto un tasto di “quit” che fa arrestare tutta la computazione generale, senza dover ricorrere all’arresto da terminale</w:t>
+      </w:r>
+      <w:r>
+        <w:br w:type="page"/>
+      </w:r>
+    </w:p>
+    <w:p>
+      <w:pPr>
+        <w:pStyle w:val="Titolo1"/>
+        <w:rPr/>
+      </w:pPr>
+      <w:r>
+        <w:rPr/>
+        <w:t>Struttura del codice ed organizzazione della memoria condivisa:</w:t>
+      </w:r>
+    </w:p>
+    <w:p>
+      <w:pPr>
+        <w:pStyle w:val="Normal"/>
+        <w:rPr/>
+      </w:pPr>
+      <w:r>
+        <w:rPr/>
+      </w:r>
+    </w:p>
+    <w:p>
+      <w:pPr>
+        <w:pStyle w:val="Normal"/>
+        <w:jc w:val="center"/>
+        <w:rPr/>
+      </w:pPr>
+      <w:r>
+        <w:rPr/>
+        <w:drawing>
+          <wp:inline distT="0" distB="0" distL="0" distR="0">
+            <wp:extent cx="5400675" cy="3133725"/>
+            <wp:effectExtent l="0" t="0" r="0" b="0"/>
+            <wp:docPr id="3" name="Immagine 2" descr=""/>
+            <wp:cNvGraphicFramePr>
+              <a:graphicFrameLocks xmlns:a="http://schemas.openxmlformats.org/drawingml/2006/main" noChangeAspect="1"/>
+            </wp:cNvGraphicFramePr>
+            <a:graphic xmlns:a="http://schemas.openxmlformats.org/drawingml/2006/main">
+              <a:graphicData uri="http://schemas.openxmlformats.org/drawingml/2006/picture">
+                <pic:pic xmlns:pic="http://schemas.openxmlformats.org/drawingml/2006/picture">
+                  <pic:nvPicPr>
+                    <pic:cNvPr id="3" name="Immagine 2" descr=""/>
+                    <pic:cNvPicPr>
+                      <a:picLocks noChangeAspect="1" noChangeArrowheads="1"/>
+                    </pic:cNvPicPr>
+                  </pic:nvPicPr>
+                  <pic:blipFill>
+                    <a:blip r:embed="rId4"/>
+                    <a:srcRect l="13547" t="0" r="33082" b="31176"/>
                     <a:stretch>
                       <a:fillRect/>
                     </a:stretch>
@@ -332,7 +527,7 @@
         <w:pStyle w:val="NoSpacing"/>
         <w:numPr>
           <w:ilvl w:val="0"/>
-          <w:numId w:val="2"/>
+          <w:numId w:val="3"/>
         </w:numPr>
         <w:rPr/>
       </w:pPr>
@@ -346,7 +541,7 @@
         <w:pStyle w:val="NoSpacing"/>
         <w:numPr>
           <w:ilvl w:val="0"/>
-          <w:numId w:val="2"/>
+          <w:numId w:val="3"/>
         </w:numPr>
         <w:rPr/>
       </w:pPr>
@@ -360,7 +555,7 @@
         <w:pStyle w:val="NoSpacing"/>
         <w:numPr>
           <w:ilvl w:val="0"/>
-          <w:numId w:val="2"/>
+          <w:numId w:val="3"/>
         </w:numPr>
         <w:rPr/>
       </w:pPr>
@@ -393,7 +588,7 @@
         <w:pStyle w:val="NoSpacing"/>
         <w:numPr>
           <w:ilvl w:val="0"/>
-          <w:numId w:val="1"/>
+          <w:numId w:val="2"/>
         </w:numPr>
         <w:rPr/>
       </w:pPr>
@@ -407,7 +602,7 @@
         <w:pStyle w:val="NoSpacing"/>
         <w:numPr>
           <w:ilvl w:val="0"/>
-          <w:numId w:val="1"/>
+          <w:numId w:val="2"/>
         </w:numPr>
         <w:rPr/>
       </w:pPr>
@@ -421,7 +616,7 @@
         <w:pStyle w:val="NoSpacing"/>
         <w:numPr>
           <w:ilvl w:val="0"/>
-          <w:numId w:val="1"/>
+          <w:numId w:val="2"/>
         </w:numPr>
         <w:rPr/>
       </w:pPr>
@@ -435,7 +630,7 @@
         <w:pStyle w:val="NoSpacing"/>
         <w:numPr>
           <w:ilvl w:val="0"/>
-          <w:numId w:val="1"/>
+          <w:numId w:val="2"/>
         </w:numPr>
         <w:rPr/>
       </w:pPr>
@@ -470,7 +665,7 @@
         <w:pStyle w:val="NoSpacing"/>
         <w:numPr>
           <w:ilvl w:val="0"/>
-          <w:numId w:val="1"/>
+          <w:numId w:val="2"/>
         </w:numPr>
         <w:rPr/>
       </w:pPr>
@@ -484,7 +679,7 @@
         <w:pStyle w:val="NoSpacing"/>
         <w:numPr>
           <w:ilvl w:val="0"/>
-          <w:numId w:val="1"/>
+          <w:numId w:val="2"/>
         </w:numPr>
         <w:rPr/>
       </w:pPr>
@@ -498,7 +693,7 @@
         <w:pStyle w:val="NoSpacing"/>
         <w:numPr>
           <w:ilvl w:val="0"/>
-          <w:numId w:val="1"/>
+          <w:numId w:val="2"/>
         </w:numPr>
         <w:rPr/>
       </w:pPr>
@@ -512,7 +707,7 @@
         <w:pStyle w:val="NoSpacing"/>
         <w:numPr>
           <w:ilvl w:val="0"/>
-          <w:numId w:val="1"/>
+          <w:numId w:val="2"/>
         </w:numPr>
         <w:rPr/>
       </w:pPr>
@@ -526,7 +721,7 @@
         <w:pStyle w:val="NoSpacing"/>
         <w:numPr>
           <w:ilvl w:val="0"/>
-          <w:numId w:val="1"/>
+          <w:numId w:val="2"/>
         </w:numPr>
         <w:rPr/>
       </w:pPr>
@@ -540,7 +735,7 @@
         <w:pStyle w:val="NoSpacing"/>
         <w:numPr>
           <w:ilvl w:val="0"/>
-          <w:numId w:val="1"/>
+          <w:numId w:val="2"/>
         </w:numPr>
         <w:rPr/>
       </w:pPr>
@@ -572,7 +767,7 @@
         <w:pStyle w:val="NoSpacing"/>
         <w:numPr>
           <w:ilvl w:val="1"/>
-          <w:numId w:val="1"/>
+          <w:numId w:val="2"/>
         </w:numPr>
         <w:rPr/>
       </w:pPr>
@@ -586,7 +781,7 @@
         <w:pStyle w:val="NoSpacing"/>
         <w:numPr>
           <w:ilvl w:val="1"/>
-          <w:numId w:val="1"/>
+          <w:numId w:val="2"/>
         </w:numPr>
         <w:rPr/>
       </w:pPr>
@@ -600,7 +795,7 @@
         <w:pStyle w:val="NoSpacing"/>
         <w:numPr>
           <w:ilvl w:val="0"/>
-          <w:numId w:val="1"/>
+          <w:numId w:val="2"/>
         </w:numPr>
         <w:rPr/>
       </w:pPr>
@@ -621,7 +816,7 @@
         <w:pStyle w:val="NoSpacing"/>
         <w:numPr>
           <w:ilvl w:val="1"/>
-          <w:numId w:val="1"/>
+          <w:numId w:val="2"/>
         </w:numPr>
         <w:rPr/>
       </w:pPr>
@@ -635,7 +830,7 @@
         <w:pStyle w:val="NoSpacing"/>
         <w:numPr>
           <w:ilvl w:val="1"/>
-          <w:numId w:val="1"/>
+          <w:numId w:val="2"/>
         </w:numPr>
         <w:rPr/>
       </w:pPr>
@@ -659,7 +854,7 @@
         <w:pStyle w:val="NoSpacing"/>
         <w:numPr>
           <w:ilvl w:val="0"/>
-          <w:numId w:val="1"/>
+          <w:numId w:val="2"/>
         </w:numPr>
         <w:rPr/>
       </w:pPr>
@@ -673,7 +868,7 @@
         <w:pStyle w:val="NoSpacing"/>
         <w:numPr>
           <w:ilvl w:val="0"/>
-          <w:numId w:val="1"/>
+          <w:numId w:val="2"/>
         </w:numPr>
         <w:rPr/>
       </w:pPr>
@@ -735,7 +930,7 @@
         <w:pStyle w:val="NoSpacing"/>
         <w:numPr>
           <w:ilvl w:val="0"/>
-          <w:numId w:val="1"/>
+          <w:numId w:val="2"/>
         </w:numPr>
         <w:rPr/>
       </w:pPr>
@@ -749,7 +944,7 @@
         <w:pStyle w:val="NoSpacing"/>
         <w:numPr>
           <w:ilvl w:val="0"/>
-          <w:numId w:val="1"/>
+          <w:numId w:val="2"/>
         </w:numPr>
         <w:rPr/>
       </w:pPr>
@@ -836,7 +1031,7 @@
         <w:pStyle w:val="NoSpacing"/>
         <w:numPr>
           <w:ilvl w:val="0"/>
-          <w:numId w:val="1"/>
+          <w:numId w:val="2"/>
         </w:numPr>
         <w:rPr/>
       </w:pPr>
@@ -850,7 +1045,7 @@
         <w:pStyle w:val="NoSpacing"/>
         <w:numPr>
           <w:ilvl w:val="0"/>
-          <w:numId w:val="1"/>
+          <w:numId w:val="2"/>
         </w:numPr>
         <w:rPr/>
       </w:pPr>
@@ -864,7 +1059,7 @@
         <w:pStyle w:val="NoSpacing"/>
         <w:numPr>
           <w:ilvl w:val="0"/>
-          <w:numId w:val="1"/>
+          <w:numId w:val="2"/>
         </w:numPr>
         <w:rPr/>
       </w:pPr>
@@ -878,7 +1073,7 @@
         <w:pStyle w:val="NoSpacing"/>
         <w:numPr>
           <w:ilvl w:val="0"/>
-          <w:numId w:val="1"/>
+          <w:numId w:val="2"/>
         </w:numPr>
         <w:rPr/>
       </w:pPr>
@@ -921,7 +1116,7 @@
         <w:pStyle w:val="NoSpacing"/>
         <w:numPr>
           <w:ilvl w:val="0"/>
-          <w:numId w:val="1"/>
+          <w:numId w:val="2"/>
         </w:numPr>
         <w:rPr/>
       </w:pPr>
@@ -935,7 +1130,7 @@
         <w:pStyle w:val="NoSpacing"/>
         <w:numPr>
           <w:ilvl w:val="0"/>
-          <w:numId w:val="1"/>
+          <w:numId w:val="2"/>
         </w:numPr>
         <w:rPr/>
       </w:pPr>
@@ -968,7 +1163,7 @@
         <w:pStyle w:val="NoSpacing"/>
         <w:numPr>
           <w:ilvl w:val="0"/>
-          <w:numId w:val="1"/>
+          <w:numId w:val="2"/>
         </w:numPr>
         <w:rPr/>
       </w:pPr>
@@ -982,7 +1177,7 @@
         <w:pStyle w:val="NoSpacing"/>
         <w:numPr>
           <w:ilvl w:val="1"/>
-          <w:numId w:val="1"/>
+          <w:numId w:val="2"/>
         </w:numPr>
         <w:rPr/>
       </w:pPr>
@@ -996,21 +1191,13 @@
         <w:pStyle w:val="NoSpacing"/>
         <w:numPr>
           <w:ilvl w:val="1"/>
-          <w:numId w:val="1"/>
-        </w:numPr>
-        <w:rPr/>
-      </w:pPr>
-      <w:r>
-        <w:rPr/>
-        <w:t xml:space="preserve">DIMENSIONI MASSIME RIQUADRO </w:t>
-      </w:r>
-      <w:r>
-        <w:rPr/>
-        <w:t>(800 x 600)</w:t>
-      </w:r>
-      <w:r>
-        <w:rPr/>
-        <w:t xml:space="preserve"> </w:t>
+          <w:numId w:val="2"/>
+        </w:numPr>
+        <w:rPr/>
+      </w:pPr>
+      <w:r>
+        <w:rPr/>
+        <w:t xml:space="preserve">DIMENSIONI MASSIME RIQUADRO (800 x 600) </w:t>
       </w:r>
     </w:p>
     <w:p>
@@ -1018,7 +1205,7 @@
         <w:pStyle w:val="NoSpacing"/>
         <w:numPr>
           <w:ilvl w:val="1"/>
-          <w:numId w:val="1"/>
+          <w:numId w:val="2"/>
         </w:numPr>
         <w:rPr/>
       </w:pPr>
@@ -1041,7 +1228,7 @@
         <w:pStyle w:val="NoSpacing"/>
         <w:numPr>
           <w:ilvl w:val="0"/>
-          <w:numId w:val="1"/>
+          <w:numId w:val="2"/>
         </w:numPr>
         <w:rPr/>
       </w:pPr>
@@ -1055,7 +1242,7 @@
         <w:pStyle w:val="NoSpacing"/>
         <w:numPr>
           <w:ilvl w:val="0"/>
-          <w:numId w:val="1"/>
+          <w:numId w:val="2"/>
         </w:numPr>
         <w:rPr/>
       </w:pPr>
@@ -1069,7 +1256,7 @@
         <w:pStyle w:val="NoSpacing"/>
         <w:numPr>
           <w:ilvl w:val="0"/>
-          <w:numId w:val="1"/>
+          <w:numId w:val="2"/>
         </w:numPr>
         <w:rPr/>
       </w:pPr>
@@ -1083,7 +1270,7 @@
         <w:pStyle w:val="NoSpacing"/>
         <w:numPr>
           <w:ilvl w:val="0"/>
-          <w:numId w:val="1"/>
+          <w:numId w:val="2"/>
         </w:numPr>
         <w:rPr/>
       </w:pPr>
@@ -1097,7 +1284,7 @@
         <w:pStyle w:val="NoSpacing"/>
         <w:numPr>
           <w:ilvl w:val="0"/>
-          <w:numId w:val="1"/>
+          <w:numId w:val="2"/>
         </w:numPr>
         <w:rPr/>
       </w:pPr>
@@ -1111,7 +1298,7 @@
         <w:pStyle w:val="NoSpacing"/>
         <w:numPr>
           <w:ilvl w:val="0"/>
-          <w:numId w:val="1"/>
+          <w:numId w:val="2"/>
         </w:numPr>
         <w:rPr/>
       </w:pPr>
@@ -1162,7 +1349,7 @@
         <w:pStyle w:val="ListParagraph"/>
         <w:numPr>
           <w:ilvl w:val="0"/>
-          <w:numId w:val="1"/>
+          <w:numId w:val="2"/>
         </w:numPr>
         <w:rPr/>
       </w:pPr>
@@ -1176,7 +1363,7 @@
         <w:pStyle w:val="ListParagraph"/>
         <w:numPr>
           <w:ilvl w:val="0"/>
-          <w:numId w:val="1"/>
+          <w:numId w:val="2"/>
         </w:numPr>
         <w:rPr/>
       </w:pPr>
@@ -1227,7 +1414,7 @@
         <w:pStyle w:val="ListParagraph"/>
         <w:numPr>
           <w:ilvl w:val="0"/>
-          <w:numId w:val="1"/>
+          <w:numId w:val="2"/>
         </w:numPr>
         <w:rPr/>
       </w:pPr>
@@ -1241,7 +1428,7 @@
         <w:pStyle w:val="ListParagraph"/>
         <w:numPr>
           <w:ilvl w:val="0"/>
-          <w:numId w:val="1"/>
+          <w:numId w:val="2"/>
         </w:numPr>
         <w:rPr/>
       </w:pPr>
@@ -1255,7 +1442,7 @@
         <w:pStyle w:val="ListParagraph"/>
         <w:numPr>
           <w:ilvl w:val="0"/>
-          <w:numId w:val="1"/>
+          <w:numId w:val="2"/>
         </w:numPr>
         <w:rPr/>
       </w:pPr>
@@ -1269,7 +1456,7 @@
         <w:pStyle w:val="ListParagraph"/>
         <w:numPr>
           <w:ilvl w:val="0"/>
-          <w:numId w:val="1"/>
+          <w:numId w:val="2"/>
         </w:numPr>
         <w:rPr/>
       </w:pPr>
@@ -1283,7 +1470,7 @@
         <w:pStyle w:val="ListParagraph"/>
         <w:numPr>
           <w:ilvl w:val="0"/>
-          <w:numId w:val="1"/>
+          <w:numId w:val="2"/>
         </w:numPr>
         <w:rPr/>
       </w:pPr>
@@ -1297,7 +1484,7 @@
         <w:pStyle w:val="ListParagraph"/>
         <w:numPr>
           <w:ilvl w:val="0"/>
-          <w:numId w:val="1"/>
+          <w:numId w:val="2"/>
         </w:numPr>
         <w:rPr/>
       </w:pPr>
@@ -1311,7 +1498,7 @@
         <w:pStyle w:val="ListParagraph"/>
         <w:numPr>
           <w:ilvl w:val="0"/>
-          <w:numId w:val="1"/>
+          <w:numId w:val="2"/>
         </w:numPr>
         <w:rPr/>
       </w:pPr>
@@ -1345,25 +1532,21 @@
         <w:pStyle w:val="NoSpacing"/>
         <w:numPr>
           <w:ilvl w:val="0"/>
-          <w:numId w:val="1"/>
-        </w:numPr>
-        <w:rPr/>
-      </w:pPr>
-      <w:r>
-        <w:rPr/>
-        <w:t xml:space="preserve">Commenti in italiano </w:t>
-      </w:r>
-      <w:r>
-        <w:rPr/>
-        <w:t>(da valutare se farli in inglese)</w:t>
-      </w:r>
-    </w:p>
-    <w:p>
-      <w:pPr>
-        <w:pStyle w:val="NoSpacing"/>
-        <w:numPr>
-          <w:ilvl w:val="0"/>
-          <w:numId w:val="1"/>
+          <w:numId w:val="2"/>
+        </w:numPr>
+        <w:rPr/>
+      </w:pPr>
+      <w:r>
+        <w:rPr/>
+        <w:t>Commenti in italiano (da valutare se farli in inglese)</w:t>
+      </w:r>
+    </w:p>
+    <w:p>
+      <w:pPr>
+        <w:pStyle w:val="NoSpacing"/>
+        <w:numPr>
+          <w:ilvl w:val="0"/>
+          <w:numId w:val="2"/>
         </w:numPr>
         <w:rPr/>
       </w:pPr>
@@ -1377,7 +1560,7 @@
         <w:pStyle w:val="NoSpacing"/>
         <w:numPr>
           <w:ilvl w:val="0"/>
-          <w:numId w:val="1"/>
+          <w:numId w:val="2"/>
         </w:numPr>
         <w:rPr/>
       </w:pPr>
@@ -1391,7 +1574,7 @@
         <w:pStyle w:val="NoSpacing"/>
         <w:numPr>
           <w:ilvl w:val="0"/>
-          <w:numId w:val="1"/>
+          <w:numId w:val="2"/>
         </w:numPr>
         <w:rPr/>
       </w:pPr>
@@ -1405,7 +1588,7 @@
         <w:pStyle w:val="NoSpacing"/>
         <w:numPr>
           <w:ilvl w:val="0"/>
-          <w:numId w:val="1"/>
+          <w:numId w:val="2"/>
         </w:numPr>
         <w:rPr/>
       </w:pPr>
@@ -1419,7 +1602,7 @@
         <w:pStyle w:val="NoSpacing"/>
         <w:numPr>
           <w:ilvl w:val="0"/>
-          <w:numId w:val="1"/>
+          <w:numId w:val="2"/>
         </w:numPr>
         <w:rPr/>
       </w:pPr>
@@ -1512,53 +1695,37 @@
       </w:pPr>
       <w:r>
         <w:rPr/>
-        <w:t xml:space="preserve">- </w:t>
-      </w:r>
-      <w:r>
-        <w:rPr/>
-        <w:t>istogramma (fabrizio)</w:t>
-      </w:r>
-    </w:p>
-    <w:p>
-      <w:pPr>
-        <w:pStyle w:val="NoSpacing"/>
-        <w:rPr/>
-      </w:pPr>
-      <w:r>
-        <w:rPr/>
-        <w:t xml:space="preserve">- </w:t>
-      </w:r>
-      <w:r>
-        <w:rPr/>
-        <w:t>frame_difference(werther)</w:t>
-      </w:r>
-    </w:p>
-    <w:p>
-      <w:pPr>
-        <w:pStyle w:val="NoSpacing"/>
-        <w:rPr/>
-      </w:pPr>
-      <w:r>
-        <w:rPr/>
-        <w:t xml:space="preserve">- </w:t>
-      </w:r>
-      <w:r>
-        <w:rPr/>
-        <w:t>filter (fabrizio)</w:t>
-      </w:r>
-    </w:p>
-    <w:p>
-      <w:pPr>
-        <w:pStyle w:val="NoSpacing"/>
-        <w:rPr/>
-      </w:pPr>
-      <w:r>
-        <w:rPr/>
-        <w:t xml:space="preserve">- </w:t>
-      </w:r>
-      <w:r>
-        <w:rPr/>
-        <w:t>threshold (werther)</w:t>
+        <w:t>- istogramma (fabrizio)</w:t>
+      </w:r>
+    </w:p>
+    <w:p>
+      <w:pPr>
+        <w:pStyle w:val="NoSpacing"/>
+        <w:rPr/>
+      </w:pPr>
+      <w:r>
+        <w:rPr/>
+        <w:t>- frame_difference(werther)</w:t>
+      </w:r>
+    </w:p>
+    <w:p>
+      <w:pPr>
+        <w:pStyle w:val="NoSpacing"/>
+        <w:rPr/>
+      </w:pPr>
+      <w:r>
+        <w:rPr/>
+        <w:t>- filter (fabrizio)</w:t>
+      </w:r>
+    </w:p>
+    <w:p>
+      <w:pPr>
+        <w:pStyle w:val="NoSpacing"/>
+        <w:rPr/>
+      </w:pPr>
+      <w:r>
+        <w:rPr/>
+        <w:t>- threshold (werther)</w:t>
       </w:r>
     </w:p>
     <w:p>
@@ -1578,6 +1745,17 @@
       <w:r>
         <w:rPr/>
         <w:t>frame glade :</w:t>
+      </w:r>
+    </w:p>
+    <w:p>
+      <w:pPr>
+        <w:pStyle w:val="NoSpacing"/>
+        <w:rPr/>
+      </w:pPr>
+      <w:r>
+        <w:rPr/>
+        <w:tab/>
+        <w:t>- glade_main (werther)</w:t>
       </w:r>
     </w:p>
     <w:p>
@@ -1592,50 +1770,7 @@
       </w:r>
       <w:r>
         <w:rPr/>
-        <w:t>glade_main (werther)</w:t>
-      </w:r>
-    </w:p>
-    <w:p>
-      <w:pPr>
-        <w:pStyle w:val="NoSpacing"/>
-        <w:rPr/>
-      </w:pPr>
-      <w:r>
-        <w:rPr/>
-        <w:tab/>
-        <w:t xml:space="preserve">- </w:t>
-      </w:r>
-      <w:r>
-        <w:rPr/>
-        <w:t>frame camera(fabrizio)</w:t>
-      </w:r>
-    </w:p>
-    <w:p>
-      <w:pPr>
-        <w:pStyle w:val="NoSpacing"/>
-        <w:rPr/>
-      </w:pPr>
-      <w:r>
-        <w:rPr/>
-        <w:tab/>
-        <w:t>- istogramma (fabrizio)</w:t>
-      </w:r>
-    </w:p>
-    <w:p>
-      <w:pPr>
-        <w:pStyle w:val="NoSpacing"/>
-        <w:rPr/>
-      </w:pPr>
-      <w:r>
-        <w:rPr/>
-        <w:tab/>
-        <w:t>- filtro(seppia…) ( fabrizio)</w:t>
-        <w:br/>
-        <w:tab/>
-        <w:t>- threshold (werther)</w:t>
-        <w:br/>
-        <w:tab/>
-        <w:t>- difference (werther)</w:t>
+        <w:t>settings</w:t>
       </w:r>
     </w:p>
     <w:p>
@@ -1673,11 +1808,7 @@
       </w:pPr>
       <w:r>
         <w:rPr/>
-        <w:t>camera:  la camera visualizza il video da analizzare e ha un bottone per arrestare la computazione e tutto il programma. Gestire la cosa anche dal main</w:t>
-      </w:r>
-      <w:r>
-        <w:rPr/>
-        <w:t xml:space="preserve">  </w:t>
+        <w:t xml:space="preserve">camera:  la camera visualizza il video da analizzare e ha un bottone per arrestare la computazione e tutto il programma. Gestire la cosa anche dal main  </w:t>
       </w:r>
     </w:p>
     <w:p>
@@ -1715,11 +1846,7 @@
       </w:pPr>
       <w:r>
         <w:rPr/>
-        <w:t xml:space="preserve">filtro :  permette di scegliere tra b/n, seppia, </w:t>
-      </w:r>
-      <w:r>
-        <w:rPr/>
-        <w:t>scala di grigi</w:t>
+        <w:t>filtro :  permette di scegliere tra b/n, seppia, scala di grigi</w:t>
       </w:r>
     </w:p>
     <w:p>
@@ -1777,6 +1904,98 @@
 <w:numbering xmlns:w="http://schemas.openxmlformats.org/wordprocessingml/2006/main" xmlns:o="urn:schemas-microsoft-com:office:office" xmlns:r="http://schemas.openxmlformats.org/officeDocument/2006/relationships" xmlns:v="urn:schemas-microsoft-com:vml">
   <w:abstractNum w:abstractNumId="1">
     <w:lvl w:ilvl="0">
+      <w:start w:val="1"/>
+      <w:numFmt w:val="none"/>
+      <w:suff w:val="nothing"/>
+      <w:lvlText w:val=""/>
+      <w:lvlJc w:val="left"/>
+      <w:pPr>
+        <w:ind w:left="0" w:hanging="0"/>
+      </w:pPr>
+    </w:lvl>
+    <w:lvl w:ilvl="1">
+      <w:start w:val="1"/>
+      <w:numFmt w:val="none"/>
+      <w:suff w:val="nothing"/>
+      <w:lvlText w:val=""/>
+      <w:lvlJc w:val="left"/>
+      <w:pPr>
+        <w:ind w:left="0" w:hanging="0"/>
+      </w:pPr>
+    </w:lvl>
+    <w:lvl w:ilvl="2">
+      <w:start w:val="1"/>
+      <w:numFmt w:val="none"/>
+      <w:suff w:val="nothing"/>
+      <w:lvlText w:val=""/>
+      <w:lvlJc w:val="left"/>
+      <w:pPr>
+        <w:ind w:left="0" w:hanging="0"/>
+      </w:pPr>
+    </w:lvl>
+    <w:lvl w:ilvl="3">
+      <w:start w:val="1"/>
+      <w:numFmt w:val="none"/>
+      <w:suff w:val="nothing"/>
+      <w:lvlText w:val=""/>
+      <w:lvlJc w:val="left"/>
+      <w:pPr>
+        <w:ind w:left="0" w:hanging="0"/>
+      </w:pPr>
+    </w:lvl>
+    <w:lvl w:ilvl="4">
+      <w:start w:val="1"/>
+      <w:numFmt w:val="none"/>
+      <w:suff w:val="nothing"/>
+      <w:lvlText w:val=""/>
+      <w:lvlJc w:val="left"/>
+      <w:pPr>
+        <w:ind w:left="0" w:hanging="0"/>
+      </w:pPr>
+    </w:lvl>
+    <w:lvl w:ilvl="5">
+      <w:start w:val="1"/>
+      <w:numFmt w:val="none"/>
+      <w:suff w:val="nothing"/>
+      <w:lvlText w:val=""/>
+      <w:lvlJc w:val="left"/>
+      <w:pPr>
+        <w:ind w:left="0" w:hanging="0"/>
+      </w:pPr>
+    </w:lvl>
+    <w:lvl w:ilvl="6">
+      <w:start w:val="1"/>
+      <w:numFmt w:val="none"/>
+      <w:suff w:val="nothing"/>
+      <w:lvlText w:val=""/>
+      <w:lvlJc w:val="left"/>
+      <w:pPr>
+        <w:ind w:left="0" w:hanging="0"/>
+      </w:pPr>
+    </w:lvl>
+    <w:lvl w:ilvl="7">
+      <w:start w:val="1"/>
+      <w:numFmt w:val="none"/>
+      <w:suff w:val="nothing"/>
+      <w:lvlText w:val=""/>
+      <w:lvlJc w:val="left"/>
+      <w:pPr>
+        <w:ind w:left="0" w:hanging="0"/>
+      </w:pPr>
+    </w:lvl>
+    <w:lvl w:ilvl="8">
+      <w:start w:val="1"/>
+      <w:numFmt w:val="none"/>
+      <w:suff w:val="nothing"/>
+      <w:lvlText w:val=""/>
+      <w:lvlJc w:val="left"/>
+      <w:pPr>
+        <w:ind w:left="0" w:hanging="0"/>
+      </w:pPr>
+    </w:lvl>
+  </w:abstractNum>
+  <w:abstractNum w:abstractNumId="2">
+    <w:lvl w:ilvl="0">
       <w:numFmt w:val="bullet"/>
       <w:lvlText w:val=""/>
       <w:lvlJc w:val="left"/>
@@ -1811,6 +2030,7 @@
       </w:pPr>
       <w:rPr>
         <w:rFonts w:ascii="Wingdings" w:hAnsi="Wingdings" w:cs="Wingdings" w:hint="default"/>
+        <w:rFonts w:cs="Wingdings"/>
       </w:rPr>
     </w:lvl>
     <w:lvl w:ilvl="3">
@@ -1823,6 +2043,7 @@
       </w:pPr>
       <w:rPr>
         <w:rFonts w:ascii="Symbol" w:hAnsi="Symbol" w:cs="Symbol" w:hint="default"/>
+        <w:rFonts w:cs="Symbol"/>
       </w:rPr>
     </w:lvl>
     <w:lvl w:ilvl="4">
@@ -1848,6 +2069,7 @@
       </w:pPr>
       <w:rPr>
         <w:rFonts w:ascii="Wingdings" w:hAnsi="Wingdings" w:cs="Wingdings" w:hint="default"/>
+        <w:rFonts w:cs="Wingdings"/>
       </w:rPr>
     </w:lvl>
     <w:lvl w:ilvl="6">
@@ -1860,6 +2082,7 @@
       </w:pPr>
       <w:rPr>
         <w:rFonts w:ascii="Symbol" w:hAnsi="Symbol" w:cs="Symbol" w:hint="default"/>
+        <w:rFonts w:cs="Symbol"/>
       </w:rPr>
     </w:lvl>
     <w:lvl w:ilvl="7">
@@ -1885,10 +2108,11 @@
       </w:pPr>
       <w:rPr>
         <w:rFonts w:ascii="Wingdings" w:hAnsi="Wingdings" w:cs="Wingdings" w:hint="default"/>
+        <w:rFonts w:cs="Wingdings"/>
       </w:rPr>
     </w:lvl>
   </w:abstractNum>
-  <w:abstractNum w:abstractNumId="2">
+  <w:abstractNum w:abstractNumId="3">
     <w:lvl w:ilvl="0">
       <w:start w:val="1"/>
       <w:numFmt w:val="bullet"/>
@@ -1925,6 +2149,7 @@
       </w:pPr>
       <w:rPr>
         <w:rFonts w:ascii="Wingdings" w:hAnsi="Wingdings" w:cs="Wingdings" w:hint="default"/>
+        <w:rFonts w:cs="Wingdings"/>
       </w:rPr>
     </w:lvl>
     <w:lvl w:ilvl="3">
@@ -1937,6 +2162,7 @@
       </w:pPr>
       <w:rPr>
         <w:rFonts w:ascii="Symbol" w:hAnsi="Symbol" w:cs="Symbol" w:hint="default"/>
+        <w:rFonts w:cs="Symbol"/>
       </w:rPr>
     </w:lvl>
     <w:lvl w:ilvl="4">
@@ -1962,6 +2188,7 @@
       </w:pPr>
       <w:rPr>
         <w:rFonts w:ascii="Wingdings" w:hAnsi="Wingdings" w:cs="Wingdings" w:hint="default"/>
+        <w:rFonts w:cs="Wingdings"/>
       </w:rPr>
     </w:lvl>
     <w:lvl w:ilvl="6">
@@ -1974,6 +2201,7 @@
       </w:pPr>
       <w:rPr>
         <w:rFonts w:ascii="Symbol" w:hAnsi="Symbol" w:cs="Symbol" w:hint="default"/>
+        <w:rFonts w:cs="Symbol"/>
       </w:rPr>
     </w:lvl>
     <w:lvl w:ilvl="7">
@@ -1999,99 +2227,8 @@
       </w:pPr>
       <w:rPr>
         <w:rFonts w:ascii="Wingdings" w:hAnsi="Wingdings" w:cs="Wingdings" w:hint="default"/>
+        <w:rFonts w:cs="Wingdings"/>
       </w:rPr>
-    </w:lvl>
-  </w:abstractNum>
-  <w:abstractNum w:abstractNumId="3">
-    <w:lvl w:ilvl="0">
-      <w:start w:val="1"/>
-      <w:numFmt w:val="none"/>
-      <w:suff w:val="nothing"/>
-      <w:lvlText w:val=""/>
-      <w:lvlJc w:val="left"/>
-      <w:pPr>
-        <w:ind w:left="0" w:hanging="0"/>
-      </w:pPr>
-    </w:lvl>
-    <w:lvl w:ilvl="1">
-      <w:start w:val="1"/>
-      <w:numFmt w:val="none"/>
-      <w:suff w:val="nothing"/>
-      <w:lvlText w:val=""/>
-      <w:lvlJc w:val="left"/>
-      <w:pPr>
-        <w:ind w:left="0" w:hanging="0"/>
-      </w:pPr>
-    </w:lvl>
-    <w:lvl w:ilvl="2">
-      <w:start w:val="1"/>
-      <w:numFmt w:val="none"/>
-      <w:suff w:val="nothing"/>
-      <w:lvlText w:val=""/>
-      <w:lvlJc w:val="left"/>
-      <w:pPr>
-        <w:ind w:left="0" w:hanging="0"/>
-      </w:pPr>
-    </w:lvl>
-    <w:lvl w:ilvl="3">
-      <w:start w:val="1"/>
-      <w:numFmt w:val="none"/>
-      <w:suff w:val="nothing"/>
-      <w:lvlText w:val=""/>
-      <w:lvlJc w:val="left"/>
-      <w:pPr>
-        <w:ind w:left="0" w:hanging="0"/>
-      </w:pPr>
-    </w:lvl>
-    <w:lvl w:ilvl="4">
-      <w:start w:val="1"/>
-      <w:numFmt w:val="none"/>
-      <w:suff w:val="nothing"/>
-      <w:lvlText w:val=""/>
-      <w:lvlJc w:val="left"/>
-      <w:pPr>
-        <w:ind w:left="0" w:hanging="0"/>
-      </w:pPr>
-    </w:lvl>
-    <w:lvl w:ilvl="5">
-      <w:start w:val="1"/>
-      <w:numFmt w:val="none"/>
-      <w:suff w:val="nothing"/>
-      <w:lvlText w:val=""/>
-      <w:lvlJc w:val="left"/>
-      <w:pPr>
-        <w:ind w:left="0" w:hanging="0"/>
-      </w:pPr>
-    </w:lvl>
-    <w:lvl w:ilvl="6">
-      <w:start w:val="1"/>
-      <w:numFmt w:val="none"/>
-      <w:suff w:val="nothing"/>
-      <w:lvlText w:val=""/>
-      <w:lvlJc w:val="left"/>
-      <w:pPr>
-        <w:ind w:left="0" w:hanging="0"/>
-      </w:pPr>
-    </w:lvl>
-    <w:lvl w:ilvl="7">
-      <w:start w:val="1"/>
-      <w:numFmt w:val="none"/>
-      <w:suff w:val="nothing"/>
-      <w:lvlText w:val=""/>
-      <w:lvlJc w:val="left"/>
-      <w:pPr>
-        <w:ind w:left="0" w:hanging="0"/>
-      </w:pPr>
-    </w:lvl>
-    <w:lvl w:ilvl="8">
-      <w:start w:val="1"/>
-      <w:numFmt w:val="none"/>
-      <w:suff w:val="nothing"/>
-      <w:lvlText w:val=""/>
-      <w:lvlJc w:val="left"/>
-      <w:pPr>
-        <w:ind w:left="0" w:hanging="0"/>
-      </w:pPr>
     </w:lvl>
   </w:abstractNum>
   <w:num w:numId="1">
@@ -2112,7 +2249,6 @@
     <w:rPrDefault>
       <w:rPr>
         <w:rFonts w:ascii="Calibri" w:hAnsi="Calibri" w:eastAsia="Calibri" w:cs="" w:asciiTheme="minorHAnsi" w:cstheme="minorBidi" w:eastAsiaTheme="minorHAnsi" w:hAnsiTheme="minorHAnsi"/>
-        <w:sz w:val="22"/>
         <w:szCs w:val="22"/>
         <w:lang w:val="it-IT" w:eastAsia="en-US" w:bidi="ar-SA"/>
       </w:rPr>
@@ -2651,6 +2787,132 @@
       <w:rFonts w:cs="Courier New"/>
     </w:rPr>
   </w:style>
+  <w:style w:type="character" w:styleId="ListLabel9">
+    <w:name w:val="ListLabel 9"/>
+    <w:qFormat/>
+    <w:rPr>
+      <w:rFonts w:cs=""/>
+    </w:rPr>
+  </w:style>
+  <w:style w:type="character" w:styleId="ListLabel10">
+    <w:name w:val="ListLabel 10"/>
+    <w:qFormat/>
+    <w:rPr>
+      <w:rFonts w:cs="Courier New"/>
+    </w:rPr>
+  </w:style>
+  <w:style w:type="character" w:styleId="ListLabel11">
+    <w:name w:val="ListLabel 11"/>
+    <w:qFormat/>
+    <w:rPr>
+      <w:rFonts w:cs="Wingdings"/>
+    </w:rPr>
+  </w:style>
+  <w:style w:type="character" w:styleId="ListLabel12">
+    <w:name w:val="ListLabel 12"/>
+    <w:qFormat/>
+    <w:rPr>
+      <w:rFonts w:cs="Symbol"/>
+    </w:rPr>
+  </w:style>
+  <w:style w:type="character" w:styleId="ListLabel13">
+    <w:name w:val="ListLabel 13"/>
+    <w:qFormat/>
+    <w:rPr>
+      <w:rFonts w:cs="Courier New"/>
+    </w:rPr>
+  </w:style>
+  <w:style w:type="character" w:styleId="ListLabel14">
+    <w:name w:val="ListLabel 14"/>
+    <w:qFormat/>
+    <w:rPr>
+      <w:rFonts w:cs="Wingdings"/>
+    </w:rPr>
+  </w:style>
+  <w:style w:type="character" w:styleId="ListLabel15">
+    <w:name w:val="ListLabel 15"/>
+    <w:qFormat/>
+    <w:rPr>
+      <w:rFonts w:cs="Symbol"/>
+    </w:rPr>
+  </w:style>
+  <w:style w:type="character" w:styleId="ListLabel16">
+    <w:name w:val="ListLabel 16"/>
+    <w:qFormat/>
+    <w:rPr>
+      <w:rFonts w:cs="Courier New"/>
+    </w:rPr>
+  </w:style>
+  <w:style w:type="character" w:styleId="ListLabel17">
+    <w:name w:val="ListLabel 17"/>
+    <w:qFormat/>
+    <w:rPr>
+      <w:rFonts w:cs="Wingdings"/>
+    </w:rPr>
+  </w:style>
+  <w:style w:type="character" w:styleId="ListLabel18">
+    <w:name w:val="ListLabel 18"/>
+    <w:qFormat/>
+    <w:rPr>
+      <w:rFonts w:cs=""/>
+    </w:rPr>
+  </w:style>
+  <w:style w:type="character" w:styleId="ListLabel19">
+    <w:name w:val="ListLabel 19"/>
+    <w:qFormat/>
+    <w:rPr>
+      <w:rFonts w:cs="Courier New"/>
+    </w:rPr>
+  </w:style>
+  <w:style w:type="character" w:styleId="ListLabel20">
+    <w:name w:val="ListLabel 20"/>
+    <w:qFormat/>
+    <w:rPr>
+      <w:rFonts w:cs="Wingdings"/>
+    </w:rPr>
+  </w:style>
+  <w:style w:type="character" w:styleId="ListLabel21">
+    <w:name w:val="ListLabel 21"/>
+    <w:qFormat/>
+    <w:rPr>
+      <w:rFonts w:cs="Symbol"/>
+    </w:rPr>
+  </w:style>
+  <w:style w:type="character" w:styleId="ListLabel22">
+    <w:name w:val="ListLabel 22"/>
+    <w:qFormat/>
+    <w:rPr>
+      <w:rFonts w:cs="Courier New"/>
+    </w:rPr>
+  </w:style>
+  <w:style w:type="character" w:styleId="ListLabel23">
+    <w:name w:val="ListLabel 23"/>
+    <w:qFormat/>
+    <w:rPr>
+      <w:rFonts w:cs="Wingdings"/>
+    </w:rPr>
+  </w:style>
+  <w:style w:type="character" w:styleId="ListLabel24">
+    <w:name w:val="ListLabel 24"/>
+    <w:qFormat/>
+    <w:rPr>
+      <w:rFonts w:cs="Symbol"/>
+    </w:rPr>
+  </w:style>
+  <w:style w:type="character" w:styleId="ListLabel25">
+    <w:name w:val="ListLabel 25"/>
+    <w:qFormat/>
+    <w:rPr>
+      <w:rFonts w:cs="Courier New"/>
+    </w:rPr>
+  </w:style>
+  <w:style w:type="character" w:styleId="ListLabel26">
+    <w:name w:val="ListLabel 26"/>
+    <w:qFormat/>
+    <w:rPr>
+      <w:rFonts w:cs="Wingdings"/>
+    </w:rPr>
+  </w:style>
   <w:style w:type="paragraph" w:styleId="Titolo">
     <w:name w:val="Titolo"/>
     <w:basedOn w:val="Normal"/>

</xml_diff>

<commit_message>
Aggiunto frame settings a Werther
</commit_message>
<xml_diff>
--- a/Progetto RTOS.docx
+++ b/Progetto RTOS.docx
@@ -4,7 +4,7 @@
   <w:body>
     <w:p>
       <w:pPr>
-        <w:pStyle w:val="Titolo1"/>
+        <w:pStyle w:val="Heading1"/>
         <w:spacing w:before="240" w:after="0"/>
         <w:rPr/>
       </w:pPr>
@@ -44,7 +44,7 @@
     </w:p>
     <w:p>
       <w:pPr>
-        <w:pStyle w:val="Titolo1"/>
+        <w:pStyle w:val="Heading1"/>
         <w:rPr/>
       </w:pPr>
       <w:r>
@@ -83,7 +83,7 @@
     </w:p>
     <w:p>
       <w:pPr>
-        <w:pStyle w:val="Titolo1"/>
+        <w:pStyle w:val="Heading1"/>
         <w:rPr/>
       </w:pPr>
       <w:r>
@@ -265,7 +265,7 @@
       <w:r>
         <w:rPr/>
         <w:drawing>
-          <wp:anchor behindDoc="0" distT="0" distB="0" distL="0" distR="0" simplePos="0" locked="0" layoutInCell="1" allowOverlap="1" relativeHeight="4">
+          <wp:anchor behindDoc="0" distT="0" distB="0" distL="0" distR="0" simplePos="0" locked="0" layoutInCell="1" allowOverlap="1" relativeHeight="2">
             <wp:simplePos x="0" y="0"/>
             <wp:positionH relativeFrom="column">
               <wp:align>center</wp:align>
@@ -291,7 +291,7 @@
                   </pic:nvPicPr>
                   <pic:blipFill>
                     <a:blip r:embed="rId3"/>
-                    <a:srcRect l="21446" t="17545" r="37938" b="8978"/>
+                    <a:srcRect l="21453" t="17545" r="37938" b="8978"/>
                     <a:stretch>
                       <a:fillRect/>
                     </a:stretch>
@@ -447,7 +447,7 @@
     </w:p>
     <w:p>
       <w:pPr>
-        <w:pStyle w:val="Titolo1"/>
+        <w:pStyle w:val="Heading1"/>
         <w:rPr/>
       </w:pPr>
       <w:r>
@@ -491,7 +491,7 @@
                   </pic:nvPicPr>
                   <pic:blipFill>
                     <a:blip r:embed="rId4"/>
-                    <a:srcRect l="13547" t="0" r="33082" b="31176"/>
+                    <a:srcRect l="13553" t="0" r="33082" b="31176"/>
                     <a:stretch>
                       <a:fillRect/>
                     </a:stretch>
@@ -527,7 +527,7 @@
         <w:pStyle w:val="NoSpacing"/>
         <w:numPr>
           <w:ilvl w:val="0"/>
-          <w:numId w:val="3"/>
+          <w:numId w:val="2"/>
         </w:numPr>
         <w:rPr/>
       </w:pPr>
@@ -541,7 +541,7 @@
         <w:pStyle w:val="NoSpacing"/>
         <w:numPr>
           <w:ilvl w:val="0"/>
-          <w:numId w:val="3"/>
+          <w:numId w:val="2"/>
         </w:numPr>
         <w:rPr/>
       </w:pPr>
@@ -555,7 +555,7 @@
         <w:pStyle w:val="NoSpacing"/>
         <w:numPr>
           <w:ilvl w:val="0"/>
-          <w:numId w:val="3"/>
+          <w:numId w:val="2"/>
         </w:numPr>
         <w:rPr/>
       </w:pPr>
@@ -588,7 +588,7 @@
         <w:pStyle w:val="NoSpacing"/>
         <w:numPr>
           <w:ilvl w:val="0"/>
-          <w:numId w:val="2"/>
+          <w:numId w:val="1"/>
         </w:numPr>
         <w:rPr/>
       </w:pPr>
@@ -602,7 +602,7 @@
         <w:pStyle w:val="NoSpacing"/>
         <w:numPr>
           <w:ilvl w:val="0"/>
-          <w:numId w:val="2"/>
+          <w:numId w:val="1"/>
         </w:numPr>
         <w:rPr/>
       </w:pPr>
@@ -616,7 +616,7 @@
         <w:pStyle w:val="NoSpacing"/>
         <w:numPr>
           <w:ilvl w:val="0"/>
-          <w:numId w:val="2"/>
+          <w:numId w:val="1"/>
         </w:numPr>
         <w:rPr/>
       </w:pPr>
@@ -630,7 +630,7 @@
         <w:pStyle w:val="NoSpacing"/>
         <w:numPr>
           <w:ilvl w:val="0"/>
-          <w:numId w:val="2"/>
+          <w:numId w:val="1"/>
         </w:numPr>
         <w:rPr/>
       </w:pPr>
@@ -665,7 +665,7 @@
         <w:pStyle w:val="NoSpacing"/>
         <w:numPr>
           <w:ilvl w:val="0"/>
-          <w:numId w:val="2"/>
+          <w:numId w:val="1"/>
         </w:numPr>
         <w:rPr/>
       </w:pPr>
@@ -679,7 +679,7 @@
         <w:pStyle w:val="NoSpacing"/>
         <w:numPr>
           <w:ilvl w:val="0"/>
-          <w:numId w:val="2"/>
+          <w:numId w:val="1"/>
         </w:numPr>
         <w:rPr/>
       </w:pPr>
@@ -693,7 +693,7 @@
         <w:pStyle w:val="NoSpacing"/>
         <w:numPr>
           <w:ilvl w:val="0"/>
-          <w:numId w:val="2"/>
+          <w:numId w:val="1"/>
         </w:numPr>
         <w:rPr/>
       </w:pPr>
@@ -707,7 +707,7 @@
         <w:pStyle w:val="NoSpacing"/>
         <w:numPr>
           <w:ilvl w:val="0"/>
-          <w:numId w:val="2"/>
+          <w:numId w:val="1"/>
         </w:numPr>
         <w:rPr/>
       </w:pPr>
@@ -721,7 +721,7 @@
         <w:pStyle w:val="NoSpacing"/>
         <w:numPr>
           <w:ilvl w:val="0"/>
-          <w:numId w:val="2"/>
+          <w:numId w:val="1"/>
         </w:numPr>
         <w:rPr/>
       </w:pPr>
@@ -735,7 +735,7 @@
         <w:pStyle w:val="NoSpacing"/>
         <w:numPr>
           <w:ilvl w:val="0"/>
-          <w:numId w:val="2"/>
+          <w:numId w:val="1"/>
         </w:numPr>
         <w:rPr/>
       </w:pPr>
@@ -767,7 +767,7 @@
         <w:pStyle w:val="NoSpacing"/>
         <w:numPr>
           <w:ilvl w:val="1"/>
-          <w:numId w:val="2"/>
+          <w:numId w:val="1"/>
         </w:numPr>
         <w:rPr/>
       </w:pPr>
@@ -781,7 +781,7 @@
         <w:pStyle w:val="NoSpacing"/>
         <w:numPr>
           <w:ilvl w:val="1"/>
-          <w:numId w:val="2"/>
+          <w:numId w:val="1"/>
         </w:numPr>
         <w:rPr/>
       </w:pPr>
@@ -795,7 +795,7 @@
         <w:pStyle w:val="NoSpacing"/>
         <w:numPr>
           <w:ilvl w:val="0"/>
-          <w:numId w:val="2"/>
+          <w:numId w:val="1"/>
         </w:numPr>
         <w:rPr/>
       </w:pPr>
@@ -816,7 +816,7 @@
         <w:pStyle w:val="NoSpacing"/>
         <w:numPr>
           <w:ilvl w:val="1"/>
-          <w:numId w:val="2"/>
+          <w:numId w:val="1"/>
         </w:numPr>
         <w:rPr/>
       </w:pPr>
@@ -830,7 +830,7 @@
         <w:pStyle w:val="NoSpacing"/>
         <w:numPr>
           <w:ilvl w:val="1"/>
-          <w:numId w:val="2"/>
+          <w:numId w:val="1"/>
         </w:numPr>
         <w:rPr/>
       </w:pPr>
@@ -854,7 +854,7 @@
         <w:pStyle w:val="NoSpacing"/>
         <w:numPr>
           <w:ilvl w:val="0"/>
-          <w:numId w:val="2"/>
+          <w:numId w:val="1"/>
         </w:numPr>
         <w:rPr/>
       </w:pPr>
@@ -868,7 +868,7 @@
         <w:pStyle w:val="NoSpacing"/>
         <w:numPr>
           <w:ilvl w:val="0"/>
-          <w:numId w:val="2"/>
+          <w:numId w:val="1"/>
         </w:numPr>
         <w:rPr/>
       </w:pPr>
@@ -897,7 +897,7 @@
     </w:p>
     <w:p>
       <w:pPr>
-        <w:pStyle w:val="Titolo2"/>
+        <w:pStyle w:val="Heading2"/>
         <w:rPr/>
       </w:pPr>
       <w:r>
@@ -930,7 +930,7 @@
         <w:pStyle w:val="NoSpacing"/>
         <w:numPr>
           <w:ilvl w:val="0"/>
-          <w:numId w:val="2"/>
+          <w:numId w:val="1"/>
         </w:numPr>
         <w:rPr/>
       </w:pPr>
@@ -944,7 +944,7 @@
         <w:pStyle w:val="NoSpacing"/>
         <w:numPr>
           <w:ilvl w:val="0"/>
-          <w:numId w:val="2"/>
+          <w:numId w:val="1"/>
         </w:numPr>
         <w:rPr/>
       </w:pPr>
@@ -998,7 +998,7 @@
     </w:p>
     <w:p>
       <w:pPr>
-        <w:pStyle w:val="Titolo1"/>
+        <w:pStyle w:val="Heading1"/>
         <w:rPr/>
       </w:pPr>
       <w:r>
@@ -1031,7 +1031,7 @@
         <w:pStyle w:val="NoSpacing"/>
         <w:numPr>
           <w:ilvl w:val="0"/>
-          <w:numId w:val="2"/>
+          <w:numId w:val="1"/>
         </w:numPr>
         <w:rPr/>
       </w:pPr>
@@ -1045,7 +1045,7 @@
         <w:pStyle w:val="NoSpacing"/>
         <w:numPr>
           <w:ilvl w:val="0"/>
-          <w:numId w:val="2"/>
+          <w:numId w:val="1"/>
         </w:numPr>
         <w:rPr/>
       </w:pPr>
@@ -1059,7 +1059,7 @@
         <w:pStyle w:val="NoSpacing"/>
         <w:numPr>
           <w:ilvl w:val="0"/>
-          <w:numId w:val="2"/>
+          <w:numId w:val="1"/>
         </w:numPr>
         <w:rPr/>
       </w:pPr>
@@ -1073,7 +1073,7 @@
         <w:pStyle w:val="NoSpacing"/>
         <w:numPr>
           <w:ilvl w:val="0"/>
-          <w:numId w:val="2"/>
+          <w:numId w:val="1"/>
         </w:numPr>
         <w:rPr/>
       </w:pPr>
@@ -1116,7 +1116,7 @@
         <w:pStyle w:val="NoSpacing"/>
         <w:numPr>
           <w:ilvl w:val="0"/>
-          <w:numId w:val="2"/>
+          <w:numId w:val="1"/>
         </w:numPr>
         <w:rPr/>
       </w:pPr>
@@ -1130,7 +1130,7 @@
         <w:pStyle w:val="NoSpacing"/>
         <w:numPr>
           <w:ilvl w:val="0"/>
-          <w:numId w:val="2"/>
+          <w:numId w:val="1"/>
         </w:numPr>
         <w:rPr/>
       </w:pPr>
@@ -1163,7 +1163,7 @@
         <w:pStyle w:val="NoSpacing"/>
         <w:numPr>
           <w:ilvl w:val="0"/>
-          <w:numId w:val="2"/>
+          <w:numId w:val="1"/>
         </w:numPr>
         <w:rPr/>
       </w:pPr>
@@ -1177,7 +1177,7 @@
         <w:pStyle w:val="NoSpacing"/>
         <w:numPr>
           <w:ilvl w:val="1"/>
-          <w:numId w:val="2"/>
+          <w:numId w:val="1"/>
         </w:numPr>
         <w:rPr/>
       </w:pPr>
@@ -1191,7 +1191,7 @@
         <w:pStyle w:val="NoSpacing"/>
         <w:numPr>
           <w:ilvl w:val="1"/>
-          <w:numId w:val="2"/>
+          <w:numId w:val="1"/>
         </w:numPr>
         <w:rPr/>
       </w:pPr>
@@ -1205,7 +1205,7 @@
         <w:pStyle w:val="NoSpacing"/>
         <w:numPr>
           <w:ilvl w:val="1"/>
-          <w:numId w:val="2"/>
+          <w:numId w:val="1"/>
         </w:numPr>
         <w:rPr/>
       </w:pPr>
@@ -1228,7 +1228,7 @@
         <w:pStyle w:val="NoSpacing"/>
         <w:numPr>
           <w:ilvl w:val="0"/>
-          <w:numId w:val="2"/>
+          <w:numId w:val="1"/>
         </w:numPr>
         <w:rPr/>
       </w:pPr>
@@ -1242,7 +1242,7 @@
         <w:pStyle w:val="NoSpacing"/>
         <w:numPr>
           <w:ilvl w:val="0"/>
-          <w:numId w:val="2"/>
+          <w:numId w:val="1"/>
         </w:numPr>
         <w:rPr/>
       </w:pPr>
@@ -1256,7 +1256,7 @@
         <w:pStyle w:val="NoSpacing"/>
         <w:numPr>
           <w:ilvl w:val="0"/>
-          <w:numId w:val="2"/>
+          <w:numId w:val="1"/>
         </w:numPr>
         <w:rPr/>
       </w:pPr>
@@ -1270,7 +1270,7 @@
         <w:pStyle w:val="NoSpacing"/>
         <w:numPr>
           <w:ilvl w:val="0"/>
-          <w:numId w:val="2"/>
+          <w:numId w:val="1"/>
         </w:numPr>
         <w:rPr/>
       </w:pPr>
@@ -1284,7 +1284,7 @@
         <w:pStyle w:val="NoSpacing"/>
         <w:numPr>
           <w:ilvl w:val="0"/>
-          <w:numId w:val="2"/>
+          <w:numId w:val="1"/>
         </w:numPr>
         <w:rPr/>
       </w:pPr>
@@ -1298,7 +1298,7 @@
         <w:pStyle w:val="NoSpacing"/>
         <w:numPr>
           <w:ilvl w:val="0"/>
-          <w:numId w:val="2"/>
+          <w:numId w:val="1"/>
         </w:numPr>
         <w:rPr/>
       </w:pPr>
@@ -1336,7 +1336,7 @@
     </w:p>
     <w:p>
       <w:pPr>
-        <w:pStyle w:val="Titolo2"/>
+        <w:pStyle w:val="Heading2"/>
         <w:rPr/>
       </w:pPr>
       <w:r>
@@ -1349,7 +1349,7 @@
         <w:pStyle w:val="ListParagraph"/>
         <w:numPr>
           <w:ilvl w:val="0"/>
-          <w:numId w:val="2"/>
+          <w:numId w:val="1"/>
         </w:numPr>
         <w:rPr/>
       </w:pPr>
@@ -1363,7 +1363,7 @@
         <w:pStyle w:val="ListParagraph"/>
         <w:numPr>
           <w:ilvl w:val="0"/>
-          <w:numId w:val="2"/>
+          <w:numId w:val="1"/>
         </w:numPr>
         <w:rPr/>
       </w:pPr>
@@ -1374,7 +1374,7 @@
     </w:p>
     <w:p>
       <w:pPr>
-        <w:pStyle w:val="Titolo2"/>
+        <w:pStyle w:val="Heading2"/>
         <w:rPr/>
       </w:pPr>
       <w:r>
@@ -1392,16 +1392,16 @@
     </w:p>
     <w:p>
       <w:pPr>
-        <w:pStyle w:val="Titolo2"/>
-        <w:rPr/>
-      </w:pPr>
-      <w:r>
-        <w:rPr/>
-      </w:r>
-    </w:p>
-    <w:p>
-      <w:pPr>
-        <w:pStyle w:val="Titolo2"/>
+        <w:pStyle w:val="Heading2"/>
+        <w:rPr/>
+      </w:pPr>
+      <w:r>
+        <w:rPr/>
+      </w:r>
+    </w:p>
+    <w:p>
+      <w:pPr>
+        <w:pStyle w:val="Heading2"/>
         <w:rPr/>
       </w:pPr>
       <w:r>
@@ -1414,7 +1414,7 @@
         <w:pStyle w:val="ListParagraph"/>
         <w:numPr>
           <w:ilvl w:val="0"/>
-          <w:numId w:val="2"/>
+          <w:numId w:val="1"/>
         </w:numPr>
         <w:rPr/>
       </w:pPr>
@@ -1428,7 +1428,7 @@
         <w:pStyle w:val="ListParagraph"/>
         <w:numPr>
           <w:ilvl w:val="0"/>
-          <w:numId w:val="2"/>
+          <w:numId w:val="1"/>
         </w:numPr>
         <w:rPr/>
       </w:pPr>
@@ -1442,7 +1442,7 @@
         <w:pStyle w:val="ListParagraph"/>
         <w:numPr>
           <w:ilvl w:val="0"/>
-          <w:numId w:val="2"/>
+          <w:numId w:val="1"/>
         </w:numPr>
         <w:rPr/>
       </w:pPr>
@@ -1456,7 +1456,7 @@
         <w:pStyle w:val="ListParagraph"/>
         <w:numPr>
           <w:ilvl w:val="0"/>
-          <w:numId w:val="2"/>
+          <w:numId w:val="1"/>
         </w:numPr>
         <w:rPr/>
       </w:pPr>
@@ -1470,7 +1470,7 @@
         <w:pStyle w:val="ListParagraph"/>
         <w:numPr>
           <w:ilvl w:val="0"/>
-          <w:numId w:val="2"/>
+          <w:numId w:val="1"/>
         </w:numPr>
         <w:rPr/>
       </w:pPr>
@@ -1484,7 +1484,7 @@
         <w:pStyle w:val="ListParagraph"/>
         <w:numPr>
           <w:ilvl w:val="0"/>
-          <w:numId w:val="2"/>
+          <w:numId w:val="1"/>
         </w:numPr>
         <w:rPr/>
       </w:pPr>
@@ -1498,7 +1498,7 @@
         <w:pStyle w:val="ListParagraph"/>
         <w:numPr>
           <w:ilvl w:val="0"/>
-          <w:numId w:val="2"/>
+          <w:numId w:val="1"/>
         </w:numPr>
         <w:rPr/>
       </w:pPr>
@@ -1509,7 +1509,7 @@
     </w:p>
     <w:p>
       <w:pPr>
-        <w:pStyle w:val="Titolo1"/>
+        <w:pStyle w:val="Heading1"/>
         <w:rPr/>
       </w:pPr>
       <w:r>
@@ -1532,7 +1532,7 @@
         <w:pStyle w:val="NoSpacing"/>
         <w:numPr>
           <w:ilvl w:val="0"/>
-          <w:numId w:val="2"/>
+          <w:numId w:val="1"/>
         </w:numPr>
         <w:rPr/>
       </w:pPr>
@@ -1546,7 +1546,7 @@
         <w:pStyle w:val="NoSpacing"/>
         <w:numPr>
           <w:ilvl w:val="0"/>
-          <w:numId w:val="2"/>
+          <w:numId w:val="1"/>
         </w:numPr>
         <w:rPr/>
       </w:pPr>
@@ -1560,7 +1560,7 @@
         <w:pStyle w:val="NoSpacing"/>
         <w:numPr>
           <w:ilvl w:val="0"/>
-          <w:numId w:val="2"/>
+          <w:numId w:val="1"/>
         </w:numPr>
         <w:rPr/>
       </w:pPr>
@@ -1574,7 +1574,7 @@
         <w:pStyle w:val="NoSpacing"/>
         <w:numPr>
           <w:ilvl w:val="0"/>
-          <w:numId w:val="2"/>
+          <w:numId w:val="1"/>
         </w:numPr>
         <w:rPr/>
       </w:pPr>
@@ -1588,7 +1588,7 @@
         <w:pStyle w:val="NoSpacing"/>
         <w:numPr>
           <w:ilvl w:val="0"/>
-          <w:numId w:val="2"/>
+          <w:numId w:val="1"/>
         </w:numPr>
         <w:rPr/>
       </w:pPr>
@@ -1602,7 +1602,7 @@
         <w:pStyle w:val="NoSpacing"/>
         <w:numPr>
           <w:ilvl w:val="0"/>
-          <w:numId w:val="2"/>
+          <w:numId w:val="1"/>
         </w:numPr>
         <w:rPr/>
       </w:pPr>
@@ -1705,7 +1705,7 @@
       </w:pPr>
       <w:r>
         <w:rPr/>
-        <w:t>- frame_difference(werther)</w:t>
+        <w:t>- frame_difference (werther)</w:t>
       </w:r>
     </w:p>
     <w:p>
@@ -1766,11 +1766,11 @@
       <w:r>
         <w:rPr/>
         <w:tab/>
-        <w:t xml:space="preserve">- </w:t>
-      </w:r>
-      <w:r>
-        <w:rPr/>
-        <w:t>settings</w:t>
+        <w:t xml:space="preserve">- settings </w:t>
+      </w:r>
+      <w:r>
+        <w:rPr/>
+        <w:t>(werther)</w:t>
       </w:r>
     </w:p>
     <w:p>
@@ -1905,97 +1905,6 @@
   <w:abstractNum w:abstractNumId="1">
     <w:lvl w:ilvl="0">
       <w:start w:val="1"/>
-      <w:numFmt w:val="none"/>
-      <w:suff w:val="nothing"/>
-      <w:lvlText w:val=""/>
-      <w:lvlJc w:val="left"/>
-      <w:pPr>
-        <w:ind w:left="0" w:hanging="0"/>
-      </w:pPr>
-    </w:lvl>
-    <w:lvl w:ilvl="1">
-      <w:start w:val="1"/>
-      <w:numFmt w:val="none"/>
-      <w:suff w:val="nothing"/>
-      <w:lvlText w:val=""/>
-      <w:lvlJc w:val="left"/>
-      <w:pPr>
-        <w:ind w:left="0" w:hanging="0"/>
-      </w:pPr>
-    </w:lvl>
-    <w:lvl w:ilvl="2">
-      <w:start w:val="1"/>
-      <w:numFmt w:val="none"/>
-      <w:suff w:val="nothing"/>
-      <w:lvlText w:val=""/>
-      <w:lvlJc w:val="left"/>
-      <w:pPr>
-        <w:ind w:left="0" w:hanging="0"/>
-      </w:pPr>
-    </w:lvl>
-    <w:lvl w:ilvl="3">
-      <w:start w:val="1"/>
-      <w:numFmt w:val="none"/>
-      <w:suff w:val="nothing"/>
-      <w:lvlText w:val=""/>
-      <w:lvlJc w:val="left"/>
-      <w:pPr>
-        <w:ind w:left="0" w:hanging="0"/>
-      </w:pPr>
-    </w:lvl>
-    <w:lvl w:ilvl="4">
-      <w:start w:val="1"/>
-      <w:numFmt w:val="none"/>
-      <w:suff w:val="nothing"/>
-      <w:lvlText w:val=""/>
-      <w:lvlJc w:val="left"/>
-      <w:pPr>
-        <w:ind w:left="0" w:hanging="0"/>
-      </w:pPr>
-    </w:lvl>
-    <w:lvl w:ilvl="5">
-      <w:start w:val="1"/>
-      <w:numFmt w:val="none"/>
-      <w:suff w:val="nothing"/>
-      <w:lvlText w:val=""/>
-      <w:lvlJc w:val="left"/>
-      <w:pPr>
-        <w:ind w:left="0" w:hanging="0"/>
-      </w:pPr>
-    </w:lvl>
-    <w:lvl w:ilvl="6">
-      <w:start w:val="1"/>
-      <w:numFmt w:val="none"/>
-      <w:suff w:val="nothing"/>
-      <w:lvlText w:val=""/>
-      <w:lvlJc w:val="left"/>
-      <w:pPr>
-        <w:ind w:left="0" w:hanging="0"/>
-      </w:pPr>
-    </w:lvl>
-    <w:lvl w:ilvl="7">
-      <w:start w:val="1"/>
-      <w:numFmt w:val="none"/>
-      <w:suff w:val="nothing"/>
-      <w:lvlText w:val=""/>
-      <w:lvlJc w:val="left"/>
-      <w:pPr>
-        <w:ind w:left="0" w:hanging="0"/>
-      </w:pPr>
-    </w:lvl>
-    <w:lvl w:ilvl="8">
-      <w:start w:val="1"/>
-      <w:numFmt w:val="none"/>
-      <w:suff w:val="nothing"/>
-      <w:lvlText w:val=""/>
-      <w:lvlJc w:val="left"/>
-      <w:pPr>
-        <w:ind w:left="0" w:hanging="0"/>
-      </w:pPr>
-    </w:lvl>
-  </w:abstractNum>
-  <w:abstractNum w:abstractNumId="2">
-    <w:lvl w:ilvl="0">
       <w:numFmt w:val="bullet"/>
       <w:lvlText w:val=""/>
       <w:lvlJc w:val="left"/>
@@ -2112,7 +2021,7 @@
       </w:rPr>
     </w:lvl>
   </w:abstractNum>
-  <w:abstractNum w:abstractNumId="3">
+  <w:abstractNum w:abstractNumId="2">
     <w:lvl w:ilvl="0">
       <w:start w:val="1"/>
       <w:numFmt w:val="bullet"/>
@@ -2229,6 +2138,98 @@
         <w:rFonts w:ascii="Wingdings" w:hAnsi="Wingdings" w:cs="Wingdings" w:hint="default"/>
         <w:rFonts w:cs="Wingdings"/>
       </w:rPr>
+    </w:lvl>
+  </w:abstractNum>
+  <w:abstractNum w:abstractNumId="3">
+    <w:lvl w:ilvl="0">
+      <w:start w:val="1"/>
+      <w:numFmt w:val="none"/>
+      <w:suff w:val="nothing"/>
+      <w:lvlText w:val=""/>
+      <w:lvlJc w:val="left"/>
+      <w:pPr>
+        <w:ind w:left="0" w:hanging="0"/>
+      </w:pPr>
+    </w:lvl>
+    <w:lvl w:ilvl="1">
+      <w:start w:val="1"/>
+      <w:numFmt w:val="none"/>
+      <w:suff w:val="nothing"/>
+      <w:lvlText w:val=""/>
+      <w:lvlJc w:val="left"/>
+      <w:pPr>
+        <w:ind w:left="0" w:hanging="0"/>
+      </w:pPr>
+    </w:lvl>
+    <w:lvl w:ilvl="2">
+      <w:start w:val="1"/>
+      <w:numFmt w:val="none"/>
+      <w:suff w:val="nothing"/>
+      <w:lvlText w:val=""/>
+      <w:lvlJc w:val="left"/>
+      <w:pPr>
+        <w:ind w:left="0" w:hanging="0"/>
+      </w:pPr>
+    </w:lvl>
+    <w:lvl w:ilvl="3">
+      <w:start w:val="1"/>
+      <w:numFmt w:val="none"/>
+      <w:suff w:val="nothing"/>
+      <w:lvlText w:val=""/>
+      <w:lvlJc w:val="left"/>
+      <w:pPr>
+        <w:ind w:left="0" w:hanging="0"/>
+      </w:pPr>
+    </w:lvl>
+    <w:lvl w:ilvl="4">
+      <w:start w:val="1"/>
+      <w:numFmt w:val="none"/>
+      <w:suff w:val="nothing"/>
+      <w:lvlText w:val=""/>
+      <w:lvlJc w:val="left"/>
+      <w:pPr>
+        <w:ind w:left="0" w:hanging="0"/>
+      </w:pPr>
+    </w:lvl>
+    <w:lvl w:ilvl="5">
+      <w:start w:val="1"/>
+      <w:numFmt w:val="none"/>
+      <w:suff w:val="nothing"/>
+      <w:lvlText w:val=""/>
+      <w:lvlJc w:val="left"/>
+      <w:pPr>
+        <w:ind w:left="0" w:hanging="0"/>
+      </w:pPr>
+    </w:lvl>
+    <w:lvl w:ilvl="6">
+      <w:start w:val="1"/>
+      <w:numFmt w:val="none"/>
+      <w:suff w:val="nothing"/>
+      <w:lvlText w:val=""/>
+      <w:lvlJc w:val="left"/>
+      <w:pPr>
+        <w:ind w:left="0" w:hanging="0"/>
+      </w:pPr>
+    </w:lvl>
+    <w:lvl w:ilvl="7">
+      <w:start w:val="1"/>
+      <w:numFmt w:val="none"/>
+      <w:suff w:val="nothing"/>
+      <w:lvlText w:val=""/>
+      <w:lvlJc w:val="left"/>
+      <w:pPr>
+        <w:ind w:left="0" w:hanging="0"/>
+      </w:pPr>
+    </w:lvl>
+    <w:lvl w:ilvl="8">
+      <w:start w:val="1"/>
+      <w:numFmt w:val="none"/>
+      <w:suff w:val="nothing"/>
+      <w:lvlText w:val=""/>
+      <w:lvlJc w:val="left"/>
+      <w:pPr>
+        <w:ind w:left="0" w:hanging="0"/>
+      </w:pPr>
     </w:lvl>
   </w:abstractNum>
   <w:num w:numId="1">
@@ -2652,7 +2653,7 @@
       <w:lang w:val="it-IT" w:eastAsia="en-US" w:bidi="ar-SA"/>
     </w:rPr>
   </w:style>
-  <w:style w:type="paragraph" w:styleId="Titolo1">
+  <w:style w:type="paragraph" w:styleId="Heading1">
     <w:name w:val="Heading 1"/>
     <w:basedOn w:val="Normal"/>
     <w:next w:val="Normal"/>
@@ -2673,7 +2674,7 @@
       <w:szCs w:val="32"/>
     </w:rPr>
   </w:style>
-  <w:style w:type="paragraph" w:styleId="Titolo2">
+  <w:style w:type="paragraph" w:styleId="Heading2">
     <w:name w:val="Heading 2"/>
     <w:basedOn w:val="Normal"/>
     <w:next w:val="Normal"/>
@@ -2913,10 +2914,136 @@
       <w:rFonts w:cs="Wingdings"/>
     </w:rPr>
   </w:style>
-  <w:style w:type="paragraph" w:styleId="Titolo">
-    <w:name w:val="Titolo"/>
+  <w:style w:type="character" w:styleId="ListLabel27">
+    <w:name w:val="ListLabel 27"/>
+    <w:qFormat/>
+    <w:rPr>
+      <w:rFonts w:cs=""/>
+    </w:rPr>
+  </w:style>
+  <w:style w:type="character" w:styleId="ListLabel28">
+    <w:name w:val="ListLabel 28"/>
+    <w:qFormat/>
+    <w:rPr>
+      <w:rFonts w:cs="Courier New"/>
+    </w:rPr>
+  </w:style>
+  <w:style w:type="character" w:styleId="ListLabel29">
+    <w:name w:val="ListLabel 29"/>
+    <w:qFormat/>
+    <w:rPr>
+      <w:rFonts w:cs="Wingdings"/>
+    </w:rPr>
+  </w:style>
+  <w:style w:type="character" w:styleId="ListLabel30">
+    <w:name w:val="ListLabel 30"/>
+    <w:qFormat/>
+    <w:rPr>
+      <w:rFonts w:cs="Symbol"/>
+    </w:rPr>
+  </w:style>
+  <w:style w:type="character" w:styleId="ListLabel31">
+    <w:name w:val="ListLabel 31"/>
+    <w:qFormat/>
+    <w:rPr>
+      <w:rFonts w:cs="Courier New"/>
+    </w:rPr>
+  </w:style>
+  <w:style w:type="character" w:styleId="ListLabel32">
+    <w:name w:val="ListLabel 32"/>
+    <w:qFormat/>
+    <w:rPr>
+      <w:rFonts w:cs="Wingdings"/>
+    </w:rPr>
+  </w:style>
+  <w:style w:type="character" w:styleId="ListLabel33">
+    <w:name w:val="ListLabel 33"/>
+    <w:qFormat/>
+    <w:rPr>
+      <w:rFonts w:cs="Symbol"/>
+    </w:rPr>
+  </w:style>
+  <w:style w:type="character" w:styleId="ListLabel34">
+    <w:name w:val="ListLabel 34"/>
+    <w:qFormat/>
+    <w:rPr>
+      <w:rFonts w:cs="Courier New"/>
+    </w:rPr>
+  </w:style>
+  <w:style w:type="character" w:styleId="ListLabel35">
+    <w:name w:val="ListLabel 35"/>
+    <w:qFormat/>
+    <w:rPr>
+      <w:rFonts w:cs="Wingdings"/>
+    </w:rPr>
+  </w:style>
+  <w:style w:type="character" w:styleId="ListLabel36">
+    <w:name w:val="ListLabel 36"/>
+    <w:qFormat/>
+    <w:rPr>
+      <w:rFonts w:cs=""/>
+    </w:rPr>
+  </w:style>
+  <w:style w:type="character" w:styleId="ListLabel37">
+    <w:name w:val="ListLabel 37"/>
+    <w:qFormat/>
+    <w:rPr>
+      <w:rFonts w:cs="Courier New"/>
+    </w:rPr>
+  </w:style>
+  <w:style w:type="character" w:styleId="ListLabel38">
+    <w:name w:val="ListLabel 38"/>
+    <w:qFormat/>
+    <w:rPr>
+      <w:rFonts w:cs="Wingdings"/>
+    </w:rPr>
+  </w:style>
+  <w:style w:type="character" w:styleId="ListLabel39">
+    <w:name w:val="ListLabel 39"/>
+    <w:qFormat/>
+    <w:rPr>
+      <w:rFonts w:cs="Symbol"/>
+    </w:rPr>
+  </w:style>
+  <w:style w:type="character" w:styleId="ListLabel40">
+    <w:name w:val="ListLabel 40"/>
+    <w:qFormat/>
+    <w:rPr>
+      <w:rFonts w:cs="Courier New"/>
+    </w:rPr>
+  </w:style>
+  <w:style w:type="character" w:styleId="ListLabel41">
+    <w:name w:val="ListLabel 41"/>
+    <w:qFormat/>
+    <w:rPr>
+      <w:rFonts w:cs="Wingdings"/>
+    </w:rPr>
+  </w:style>
+  <w:style w:type="character" w:styleId="ListLabel42">
+    <w:name w:val="ListLabel 42"/>
+    <w:qFormat/>
+    <w:rPr>
+      <w:rFonts w:cs="Symbol"/>
+    </w:rPr>
+  </w:style>
+  <w:style w:type="character" w:styleId="ListLabel43">
+    <w:name w:val="ListLabel 43"/>
+    <w:qFormat/>
+    <w:rPr>
+      <w:rFonts w:cs="Courier New"/>
+    </w:rPr>
+  </w:style>
+  <w:style w:type="character" w:styleId="ListLabel44">
+    <w:name w:val="ListLabel 44"/>
+    <w:qFormat/>
+    <w:rPr>
+      <w:rFonts w:cs="Wingdings"/>
+    </w:rPr>
+  </w:style>
+  <w:style w:type="paragraph" w:styleId="Heading">
+    <w:name w:val="Heading"/>
     <w:basedOn w:val="Normal"/>
-    <w:next w:val="Corpodeltesto"/>
+    <w:next w:val="TextBody"/>
     <w:qFormat/>
     <w:pPr>
       <w:keepNext w:val="true"/>
@@ -2928,7 +3055,7 @@
       <w:szCs w:val="28"/>
     </w:rPr>
   </w:style>
-  <w:style w:type="paragraph" w:styleId="Corpodeltesto">
+  <w:style w:type="paragraph" w:styleId="TextBody">
     <w:name w:val="Body Text"/>
     <w:basedOn w:val="Normal"/>
     <w:pPr>
@@ -2936,15 +3063,15 @@
     </w:pPr>
     <w:rPr/>
   </w:style>
-  <w:style w:type="paragraph" w:styleId="Elenco">
+  <w:style w:type="paragraph" w:styleId="List">
     <w:name w:val="List"/>
-    <w:basedOn w:val="Corpodeltesto"/>
+    <w:basedOn w:val="TextBody"/>
     <w:pPr/>
     <w:rPr>
       <w:rFonts w:cs="Lohit Devanagari"/>
     </w:rPr>
   </w:style>
-  <w:style w:type="paragraph" w:styleId="Didascalia">
+  <w:style w:type="paragraph" w:styleId="Caption">
     <w:name w:val="Caption"/>
     <w:basedOn w:val="Normal"/>
     <w:qFormat/>
@@ -2958,6 +3085,32 @@
       <w:iCs/>
       <w:sz w:val="24"/>
       <w:szCs w:val="24"/>
+    </w:rPr>
+  </w:style>
+  <w:style w:type="paragraph" w:styleId="Index">
+    <w:name w:val="Index"/>
+    <w:basedOn w:val="Normal"/>
+    <w:qFormat/>
+    <w:pPr>
+      <w:suppressLineNumbers/>
+    </w:pPr>
+    <w:rPr>
+      <w:rFonts w:cs="Lohit Devanagari"/>
+    </w:rPr>
+  </w:style>
+  <w:style w:type="paragraph" w:styleId="Titolo">
+    <w:name w:val="Titolo"/>
+    <w:basedOn w:val="Normal"/>
+    <w:next w:val="TextBody"/>
+    <w:qFormat/>
+    <w:pPr>
+      <w:keepNext w:val="true"/>
+      <w:spacing w:before="240" w:after="120"/>
+    </w:pPr>
+    <w:rPr>
+      <w:rFonts w:ascii="Liberation Sans" w:hAnsi="Liberation Sans" w:eastAsia="Noto Sans CJK SC Regular" w:cs="Lohit Devanagari"/>
+      <w:sz w:val="28"/>
+      <w:szCs w:val="28"/>
     </w:rPr>
   </w:style>
   <w:style w:type="paragraph" w:styleId="Indice">

</xml_diff>